<commit_message>
Display Locations  + Review functions
</commit_message>
<xml_diff>
--- a/coffidaDesign.docx
+++ b/coffidaDesign.docx
@@ -10,27 +10,27 @@
         <mc:AlternateContent>
           <mc:Choice Requires="wps">
             <w:drawing>
-              <wp:anchor distT="0" distB="0" distL="114300" distR="114300" simplePos="0" relativeHeight="251681792" behindDoc="0" locked="0" layoutInCell="1" allowOverlap="1" wp14:anchorId="1FB2E34F" wp14:editId="557CF408">
+              <wp:anchor distT="0" distB="0" distL="114300" distR="114300" simplePos="0" relativeHeight="251696128" behindDoc="0" locked="0" layoutInCell="1" allowOverlap="1" wp14:anchorId="3ED1ED07" wp14:editId="1E2B063B">
                 <wp:simplePos x="0" y="0"/>
                 <wp:positionH relativeFrom="column">
-                  <wp:posOffset>1533525</wp:posOffset>
+                  <wp:posOffset>7372350</wp:posOffset>
                 </wp:positionH>
                 <wp:positionV relativeFrom="paragraph">
-                  <wp:posOffset>38100</wp:posOffset>
+                  <wp:posOffset>4686300</wp:posOffset>
                 </wp:positionV>
-                <wp:extent cx="2705100" cy="1714500"/>
-                <wp:effectExtent l="38100" t="38100" r="19050" b="19050"/>
+                <wp:extent cx="1409700" cy="361950"/>
+                <wp:effectExtent l="0" t="0" r="38100" b="76200"/>
                 <wp:wrapNone/>
-                <wp:docPr id="18" name="Straight Arrow Connector 18"/>
+                <wp:docPr id="26" name="Straight Arrow Connector 26"/>
                 <wp:cNvGraphicFramePr/>
                 <a:graphic xmlns:a="http://schemas.openxmlformats.org/drawingml/2006/main">
                   <a:graphicData uri="http://schemas.microsoft.com/office/word/2010/wordprocessingShape">
                     <wps:wsp>
                       <wps:cNvCnPr/>
                       <wps:spPr>
-                        <a:xfrm flipH="1" flipV="1">
+                        <a:xfrm>
                           <a:off x="0" y="0"/>
-                          <a:ext cx="2705100" cy="1714500"/>
+                          <a:ext cx="1409700" cy="361950"/>
                         </a:xfrm>
                         <a:prstGeom prst="straightConnector1">
                           <a:avLst/>
@@ -68,11 +68,11 @@
           </mc:Choice>
           <mc:Fallback>
             <w:pict>
-              <v:shapetype w14:anchorId="067593A7" id="_x0000_t32" coordsize="21600,21600" o:spt="32" o:oned="t" path="m,l21600,21600e" filled="f">
+              <v:shapetype w14:anchorId="08CC9617" id="_x0000_t32" coordsize="21600,21600" o:spt="32" o:oned="t" path="m,l21600,21600e" filled="f">
                 <v:path arrowok="t" fillok="f" o:connecttype="none"/>
                 <o:lock v:ext="edit" shapetype="t"/>
               </v:shapetype>
-              <v:shape id="Straight Arrow Connector 18" o:spid="_x0000_s1026" type="#_x0000_t32" style="position:absolute;margin-left:120.75pt;margin-top:3pt;width:213pt;height:135pt;flip:x y;z-index:251681792;visibility:visible;mso-wrap-style:square;mso-width-percent:0;mso-height-percent:0;mso-wrap-distance-left:9pt;mso-wrap-distance-top:0;mso-wrap-distance-right:9pt;mso-wrap-distance-bottom:0;mso-position-horizontal:absolute;mso-position-horizontal-relative:text;mso-position-vertical:absolute;mso-position-vertical-relative:text;mso-width-percent:0;mso-height-percent:0;mso-width-relative:margin;mso-height-relative:margin" o:gfxdata="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" strokecolor="black [3200]" strokeweight=".5pt">
+              <v:shape id="Straight Arrow Connector 26" o:spid="_x0000_s1026" type="#_x0000_t32" style="position:absolute;margin-left:580.5pt;margin-top:369pt;width:111pt;height:28.5pt;z-index:251696128;visibility:visible;mso-wrap-style:square;mso-width-percent:0;mso-height-percent:0;mso-wrap-distance-left:9pt;mso-wrap-distance-top:0;mso-wrap-distance-right:9pt;mso-wrap-distance-bottom:0;mso-position-horizontal:absolute;mso-position-horizontal-relative:text;mso-position-vertical:absolute;mso-position-vertical-relative:text;mso-width-percent:0;mso-height-percent:0;mso-width-relative:margin;mso-height-relative:margin" o:gfxdata="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" strokecolor="black [3200]" strokeweight=".5pt">
                 <v:stroke endarrow="block" joinstyle="miter"/>
               </v:shape>
             </w:pict>
@@ -86,16 +86,88 @@
         <mc:AlternateContent>
           <mc:Choice Requires="wps">
             <w:drawing>
-              <wp:anchor distT="0" distB="0" distL="114300" distR="114300" simplePos="0" relativeHeight="251657214" behindDoc="0" locked="0" layoutInCell="1" allowOverlap="1" wp14:anchorId="34C147EC" wp14:editId="14A7E2AA">
+              <wp:anchor distT="0" distB="0" distL="114300" distR="114300" simplePos="0" relativeHeight="251694080" behindDoc="0" locked="0" layoutInCell="1" allowOverlap="1" wp14:anchorId="2073D441" wp14:editId="68C3996C">
                 <wp:simplePos x="0" y="0"/>
                 <wp:positionH relativeFrom="column">
-                  <wp:posOffset>-504825</wp:posOffset>
+                  <wp:posOffset>7124700</wp:posOffset>
                 </wp:positionH>
                 <wp:positionV relativeFrom="paragraph">
-                  <wp:posOffset>-523875</wp:posOffset>
+                  <wp:posOffset>3343274</wp:posOffset>
                 </wp:positionV>
-                <wp:extent cx="8515350" cy="6210300"/>
-                <wp:effectExtent l="0" t="0" r="19050" b="19050"/>
+                <wp:extent cx="1323975" cy="561975"/>
+                <wp:effectExtent l="0" t="38100" r="47625" b="28575"/>
+                <wp:wrapNone/>
+                <wp:docPr id="22" name="Straight Arrow Connector 22"/>
+                <wp:cNvGraphicFramePr/>
+                <a:graphic xmlns:a="http://schemas.openxmlformats.org/drawingml/2006/main">
+                  <a:graphicData uri="http://schemas.microsoft.com/office/word/2010/wordprocessingShape">
+                    <wps:wsp>
+                      <wps:cNvCnPr/>
+                      <wps:spPr>
+                        <a:xfrm flipV="1">
+                          <a:off x="0" y="0"/>
+                          <a:ext cx="1323975" cy="561975"/>
+                        </a:xfrm>
+                        <a:prstGeom prst="straightConnector1">
+                          <a:avLst/>
+                        </a:prstGeom>
+                        <a:ln>
+                          <a:tailEnd type="triangle"/>
+                        </a:ln>
+                      </wps:spPr>
+                      <wps:style>
+                        <a:lnRef idx="1">
+                          <a:schemeClr val="dk1"/>
+                        </a:lnRef>
+                        <a:fillRef idx="0">
+                          <a:schemeClr val="dk1"/>
+                        </a:fillRef>
+                        <a:effectRef idx="0">
+                          <a:schemeClr val="dk1"/>
+                        </a:effectRef>
+                        <a:fontRef idx="minor">
+                          <a:schemeClr val="tx1"/>
+                        </a:fontRef>
+                      </wps:style>
+                      <wps:bodyPr/>
+                    </wps:wsp>
+                  </a:graphicData>
+                </a:graphic>
+                <wp14:sizeRelH relativeFrom="margin">
+                  <wp14:pctWidth>0</wp14:pctWidth>
+                </wp14:sizeRelH>
+                <wp14:sizeRelV relativeFrom="margin">
+                  <wp14:pctHeight>0</wp14:pctHeight>
+                </wp14:sizeRelV>
+              </wp:anchor>
+            </w:drawing>
+          </mc:Choice>
+          <mc:Fallback>
+            <w:pict>
+              <v:shape w14:anchorId="5CFD6E75" id="Straight Arrow Connector 22" o:spid="_x0000_s1026" type="#_x0000_t32" style="position:absolute;margin-left:561pt;margin-top:263.25pt;width:104.25pt;height:44.25pt;flip:y;z-index:251694080;visibility:visible;mso-wrap-style:square;mso-width-percent:0;mso-height-percent:0;mso-wrap-distance-left:9pt;mso-wrap-distance-top:0;mso-wrap-distance-right:9pt;mso-wrap-distance-bottom:0;mso-position-horizontal:absolute;mso-position-horizontal-relative:text;mso-position-vertical:absolute;mso-position-vertical-relative:text;mso-width-percent:0;mso-height-percent:0;mso-width-relative:margin;mso-height-relative:margin" o:gfxdata="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" strokecolor="black [3200]" strokeweight=".5pt">
+                <v:stroke endarrow="block" joinstyle="miter"/>
+              </v:shape>
+            </w:pict>
+          </mc:Fallback>
+        </mc:AlternateContent>
+      </w:r>
+      <w:r>
+        <w:rPr>
+          <w:noProof/>
+        </w:rPr>
+        <mc:AlternateContent>
+          <mc:Choice Requires="wps">
+            <w:drawing>
+              <wp:anchor distT="0" distB="0" distL="114300" distR="114300" simplePos="0" relativeHeight="251657214" behindDoc="0" locked="0" layoutInCell="1" allowOverlap="1" wp14:anchorId="34C147EC" wp14:editId="3289C124">
+                <wp:simplePos x="0" y="0"/>
+                <wp:positionH relativeFrom="page">
+                  <wp:posOffset>228601</wp:posOffset>
+                </wp:positionH>
+                <wp:positionV relativeFrom="paragraph">
+                  <wp:posOffset>-695325</wp:posOffset>
+                </wp:positionV>
+                <wp:extent cx="10439400" cy="7153275"/>
+                <wp:effectExtent l="0" t="0" r="19050" b="28575"/>
                 <wp:wrapNone/>
                 <wp:docPr id="25" name="Rectangle 25"/>
                 <wp:cNvGraphicFramePr/>
@@ -106,13 +178,13 @@
                       <wps:spPr>
                         <a:xfrm>
                           <a:off x="0" y="0"/>
-                          <a:ext cx="8515350" cy="6210300"/>
+                          <a:ext cx="10439400" cy="7153275"/>
                         </a:xfrm>
                         <a:prstGeom prst="rect">
                           <a:avLst/>
                         </a:prstGeom>
                         <a:solidFill>
-                          <a:srgbClr val="00B0F0"/>
+                          <a:srgbClr val="002060"/>
                         </a:solidFill>
                       </wps:spPr>
                       <wps:style>
@@ -151,7 +223,9 @@
           </mc:Choice>
           <mc:Fallback>
             <w:pict>
-              <v:rect w14:anchorId="6A89C54F" id="Rectangle 25" o:spid="_x0000_s1026" style="position:absolute;margin-left:-39.75pt;margin-top:-41.25pt;width:670.5pt;height:489pt;z-index:251657214;visibility:visible;mso-wrap-style:square;mso-width-percent:0;mso-height-percent:0;mso-wrap-distance-left:9pt;mso-wrap-distance-top:0;mso-wrap-distance-right:9pt;mso-wrap-distance-bottom:0;mso-position-horizontal:absolute;mso-position-horizontal-relative:text;mso-position-vertical:absolute;mso-position-vertical-relative:text;mso-width-percent:0;mso-height-percent:0;mso-width-relative:margin;mso-height-relative:margin;v-text-anchor:middle" o:gfxdata="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" fillcolor="#00b0f0" strokecolor="#1f3763 [1604]" strokeweight="1pt"/>
+              <v:rect w14:anchorId="2FDCD58F" id="Rectangle 25" o:spid="_x0000_s1026" style="position:absolute;margin-left:18pt;margin-top:-54.75pt;width:822pt;height:563.25pt;z-index:251657214;visibility:visible;mso-wrap-style:square;mso-width-percent:0;mso-height-percent:0;mso-wrap-distance-left:9pt;mso-wrap-distance-top:0;mso-wrap-distance-right:9pt;mso-wrap-distance-bottom:0;mso-position-horizontal:absolute;mso-position-horizontal-relative:page;mso-position-vertical:absolute;mso-position-vertical-relative:text;mso-width-percent:0;mso-height-percent:0;mso-width-relative:margin;mso-height-relative:margin;v-text-anchor:middle" o:gfxdata="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" fillcolor="#002060" strokecolor="#1f3763 [1604]" strokeweight="1pt">
+                <w10:wrap anchorx="page"/>
+              </v:rect>
             </w:pict>
           </mc:Fallback>
         </mc:AlternateContent>
@@ -163,7 +237,651 @@
         <mc:AlternateContent>
           <mc:Choice Requires="wps">
             <w:drawing>
-              <wp:anchor distT="0" distB="0" distL="114300" distR="114300" simplePos="0" relativeHeight="251658239" behindDoc="0" locked="0" layoutInCell="1" allowOverlap="1" wp14:anchorId="5C059D3D" wp14:editId="3C4BFCAC">
+              <wp:anchor distT="0" distB="0" distL="114300" distR="114300" simplePos="0" relativeHeight="251677696" behindDoc="0" locked="0" layoutInCell="1" allowOverlap="1" wp14:anchorId="6E9C32AF" wp14:editId="63B3303C">
+                <wp:simplePos x="0" y="0"/>
+                <wp:positionH relativeFrom="column">
+                  <wp:posOffset>3933825</wp:posOffset>
+                </wp:positionH>
+                <wp:positionV relativeFrom="paragraph">
+                  <wp:posOffset>2514601</wp:posOffset>
+                </wp:positionV>
+                <wp:extent cx="2143125" cy="1466850"/>
+                <wp:effectExtent l="0" t="0" r="66675" b="57150"/>
+                <wp:wrapNone/>
+                <wp:docPr id="12" name="Straight Arrow Connector 12"/>
+                <wp:cNvGraphicFramePr/>
+                <a:graphic xmlns:a="http://schemas.openxmlformats.org/drawingml/2006/main">
+                  <a:graphicData uri="http://schemas.microsoft.com/office/word/2010/wordprocessingShape">
+                    <wps:wsp>
+                      <wps:cNvCnPr/>
+                      <wps:spPr>
+                        <a:xfrm>
+                          <a:off x="0" y="0"/>
+                          <a:ext cx="2143125" cy="1466850"/>
+                        </a:xfrm>
+                        <a:prstGeom prst="straightConnector1">
+                          <a:avLst/>
+                        </a:prstGeom>
+                        <a:ln>
+                          <a:tailEnd type="triangle"/>
+                        </a:ln>
+                      </wps:spPr>
+                      <wps:style>
+                        <a:lnRef idx="1">
+                          <a:schemeClr val="dk1"/>
+                        </a:lnRef>
+                        <a:fillRef idx="0">
+                          <a:schemeClr val="dk1"/>
+                        </a:fillRef>
+                        <a:effectRef idx="0">
+                          <a:schemeClr val="dk1"/>
+                        </a:effectRef>
+                        <a:fontRef idx="minor">
+                          <a:schemeClr val="tx1"/>
+                        </a:fontRef>
+                      </wps:style>
+                      <wps:bodyPr/>
+                    </wps:wsp>
+                  </a:graphicData>
+                </a:graphic>
+                <wp14:sizeRelH relativeFrom="margin">
+                  <wp14:pctWidth>0</wp14:pctWidth>
+                </wp14:sizeRelH>
+                <wp14:sizeRelV relativeFrom="margin">
+                  <wp14:pctHeight>0</wp14:pctHeight>
+                </wp14:sizeRelV>
+              </wp:anchor>
+            </w:drawing>
+          </mc:Choice>
+          <mc:Fallback>
+            <w:pict>
+              <v:shape w14:anchorId="7572BE89" id="Straight Arrow Connector 12" o:spid="_x0000_s1026" type="#_x0000_t32" style="position:absolute;margin-left:309.75pt;margin-top:198pt;width:168.75pt;height:115.5pt;z-index:251677696;visibility:visible;mso-wrap-style:square;mso-width-percent:0;mso-height-percent:0;mso-wrap-distance-left:9pt;mso-wrap-distance-top:0;mso-wrap-distance-right:9pt;mso-wrap-distance-bottom:0;mso-position-horizontal:absolute;mso-position-horizontal-relative:text;mso-position-vertical:absolute;mso-position-vertical-relative:text;mso-width-percent:0;mso-height-percent:0;mso-width-relative:margin;mso-height-relative:margin" o:gfxdata="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" strokecolor="black [3200]" strokeweight=".5pt">
+                <v:stroke endarrow="block" joinstyle="miter"/>
+              </v:shape>
+            </w:pict>
+          </mc:Fallback>
+        </mc:AlternateContent>
+      </w:r>
+      <w:r>
+        <w:rPr>
+          <w:noProof/>
+        </w:rPr>
+        <mc:AlternateContent>
+          <mc:Choice Requires="wps">
+            <w:drawing>
+              <wp:anchor distT="0" distB="0" distL="114300" distR="114300" simplePos="0" relativeHeight="251676672" behindDoc="0" locked="0" layoutInCell="1" allowOverlap="1" wp14:anchorId="2A67E4DE" wp14:editId="25D7D471">
+                <wp:simplePos x="0" y="0"/>
+                <wp:positionH relativeFrom="margin">
+                  <wp:posOffset>6038850</wp:posOffset>
+                </wp:positionH>
+                <wp:positionV relativeFrom="paragraph">
+                  <wp:posOffset>3905250</wp:posOffset>
+                </wp:positionV>
+                <wp:extent cx="1581150" cy="781050"/>
+                <wp:effectExtent l="0" t="0" r="19050" b="19050"/>
+                <wp:wrapNone/>
+                <wp:docPr id="11" name="Text Box 11"/>
+                <wp:cNvGraphicFramePr/>
+                <a:graphic xmlns:a="http://schemas.openxmlformats.org/drawingml/2006/main">
+                  <a:graphicData uri="http://schemas.microsoft.com/office/word/2010/wordprocessingShape">
+                    <wps:wsp>
+                      <wps:cNvSpPr txBox="1"/>
+                      <wps:spPr>
+                        <a:xfrm>
+                          <a:off x="0" y="0"/>
+                          <a:ext cx="1581150" cy="781050"/>
+                        </a:xfrm>
+                        <a:prstGeom prst="rect">
+                          <a:avLst/>
+                        </a:prstGeom>
+                        <a:solidFill>
+                          <a:schemeClr val="lt1"/>
+                        </a:solidFill>
+                        <a:ln w="6350">
+                          <a:solidFill>
+                            <a:prstClr val="black"/>
+                          </a:solidFill>
+                        </a:ln>
+                      </wps:spPr>
+                      <wps:txbx>
+                        <w:txbxContent>
+                          <w:p>
+                            <w:pPr>
+                              <w:jc w:val="center"/>
+                            </w:pPr>
+                            <w:r>
+                              <w:t>My Reviews</w:t>
+                            </w:r>
+                          </w:p>
+                          <w:p/>
+                        </w:txbxContent>
+                      </wps:txbx>
+                      <wps:bodyPr rot="0" spcFirstLastPara="0" vertOverflow="overflow" horzOverflow="overflow" vert="horz" wrap="square" lIns="91440" tIns="45720" rIns="91440" bIns="45720" numCol="1" spcCol="0" rtlCol="0" fromWordArt="0" anchor="t" anchorCtr="0" forceAA="0" compatLnSpc="1">
+                        <a:prstTxWarp prst="textNoShape">
+                          <a:avLst/>
+                        </a:prstTxWarp>
+                        <a:noAutofit/>
+                      </wps:bodyPr>
+                    </wps:wsp>
+                  </a:graphicData>
+                </a:graphic>
+              </wp:anchor>
+            </w:drawing>
+          </mc:Choice>
+          <mc:Fallback>
+            <w:pict>
+              <v:shapetype w14:anchorId="2A67E4DE" id="_x0000_t202" coordsize="21600,21600" o:spt="202" path="m,l,21600r21600,l21600,xe">
+                <v:stroke joinstyle="miter"/>
+                <v:path gradientshapeok="t" o:connecttype="rect"/>
+              </v:shapetype>
+              <v:shape id="Text Box 11" o:spid="_x0000_s1026" type="#_x0000_t202" style="position:absolute;margin-left:475.5pt;margin-top:307.5pt;width:124.5pt;height:61.5pt;z-index:251676672;visibility:visible;mso-wrap-style:square;mso-wrap-distance-left:9pt;mso-wrap-distance-top:0;mso-wrap-distance-right:9pt;mso-wrap-distance-bottom:0;mso-position-horizontal:absolute;mso-position-horizontal-relative:margin;mso-position-vertical:absolute;mso-position-vertical-relative:text;v-text-anchor:top" o:gfxdata="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" fillcolor="white [3201]" strokeweight=".5pt">
+                <v:textbox>
+                  <w:txbxContent>
+                    <w:p>
+                      <w:pPr>
+                        <w:jc w:val="center"/>
+                      </w:pPr>
+                      <w:r>
+                        <w:t>My Reviews</w:t>
+                      </w:r>
+                    </w:p>
+                    <w:p/>
+                  </w:txbxContent>
+                </v:textbox>
+                <w10:wrap anchorx="margin"/>
+              </v:shape>
+            </w:pict>
+          </mc:Fallback>
+        </mc:AlternateContent>
+      </w:r>
+      <w:r>
+        <w:rPr>
+          <w:noProof/>
+        </w:rPr>
+        <mc:AlternateContent>
+          <mc:Choice Requires="wps">
+            <w:drawing>
+              <wp:anchor distT="0" distB="0" distL="114300" distR="114300" simplePos="0" relativeHeight="251692032" behindDoc="0" locked="0" layoutInCell="1" allowOverlap="1" wp14:anchorId="1991CB6B" wp14:editId="1C592DF1">
+                <wp:simplePos x="0" y="0"/>
+                <wp:positionH relativeFrom="margin">
+                  <wp:posOffset>7905750</wp:posOffset>
+                </wp:positionH>
+                <wp:positionV relativeFrom="paragraph">
+                  <wp:posOffset>5029200</wp:posOffset>
+                </wp:positionV>
+                <wp:extent cx="1581150" cy="781050"/>
+                <wp:effectExtent l="0" t="0" r="19050" b="19050"/>
+                <wp:wrapNone/>
+                <wp:docPr id="17" name="Text Box 17"/>
+                <wp:cNvGraphicFramePr/>
+                <a:graphic xmlns:a="http://schemas.openxmlformats.org/drawingml/2006/main">
+                  <a:graphicData uri="http://schemas.microsoft.com/office/word/2010/wordprocessingShape">
+                    <wps:wsp>
+                      <wps:cNvSpPr txBox="1"/>
+                      <wps:spPr>
+                        <a:xfrm>
+                          <a:off x="0" y="0"/>
+                          <a:ext cx="1581150" cy="781050"/>
+                        </a:xfrm>
+                        <a:prstGeom prst="rect">
+                          <a:avLst/>
+                        </a:prstGeom>
+                        <a:solidFill>
+                          <a:schemeClr val="lt1"/>
+                        </a:solidFill>
+                        <a:ln w="6350">
+                          <a:solidFill>
+                            <a:prstClr val="black"/>
+                          </a:solidFill>
+                        </a:ln>
+                      </wps:spPr>
+                      <wps:txbx>
+                        <w:txbxContent>
+                          <w:p>
+                            <w:pPr>
+                              <w:ind w:firstLine="720"/>
+                            </w:pPr>
+                            <w:r>
+                              <w:t>Edit Review</w:t>
+                            </w:r>
+                          </w:p>
+                        </w:txbxContent>
+                      </wps:txbx>
+                      <wps:bodyPr rot="0" spcFirstLastPara="0" vertOverflow="overflow" horzOverflow="overflow" vert="horz" wrap="square" lIns="91440" tIns="45720" rIns="91440" bIns="45720" numCol="1" spcCol="0" rtlCol="0" fromWordArt="0" anchor="t" anchorCtr="0" forceAA="0" compatLnSpc="1">
+                        <a:prstTxWarp prst="textNoShape">
+                          <a:avLst/>
+                        </a:prstTxWarp>
+                        <a:noAutofit/>
+                      </wps:bodyPr>
+                    </wps:wsp>
+                  </a:graphicData>
+                </a:graphic>
+              </wp:anchor>
+            </w:drawing>
+          </mc:Choice>
+          <mc:Fallback>
+            <w:pict>
+              <v:shape w14:anchorId="1991CB6B" id="Text Box 17" o:spid="_x0000_s1027" type="#_x0000_t202" style="position:absolute;margin-left:622.5pt;margin-top:396pt;width:124.5pt;height:61.5pt;z-index:251692032;visibility:visible;mso-wrap-style:square;mso-wrap-distance-left:9pt;mso-wrap-distance-top:0;mso-wrap-distance-right:9pt;mso-wrap-distance-bottom:0;mso-position-horizontal:absolute;mso-position-horizontal-relative:margin;mso-position-vertical:absolute;mso-position-vertical-relative:text;v-text-anchor:top" o:gfxdata="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" fillcolor="white [3201]" strokeweight=".5pt">
+                <v:textbox>
+                  <w:txbxContent>
+                    <w:p>
+                      <w:pPr>
+                        <w:ind w:firstLine="720"/>
+                      </w:pPr>
+                      <w:r>
+                        <w:t>Edit Review</w:t>
+                      </w:r>
+                    </w:p>
+                  </w:txbxContent>
+                </v:textbox>
+                <w10:wrap anchorx="margin"/>
+              </v:shape>
+            </w:pict>
+          </mc:Fallback>
+        </mc:AlternateContent>
+      </w:r>
+      <w:r>
+        <w:rPr>
+          <w:noProof/>
+        </w:rPr>
+        <mc:AlternateContent>
+          <mc:Choice Requires="wps">
+            <w:drawing>
+              <wp:anchor distT="0" distB="0" distL="114300" distR="114300" simplePos="0" relativeHeight="251689984" behindDoc="0" locked="0" layoutInCell="1" allowOverlap="1" wp14:anchorId="02C38DF4" wp14:editId="1E98FB27">
+                <wp:simplePos x="0" y="0"/>
+                <wp:positionH relativeFrom="margin">
+                  <wp:posOffset>7810500</wp:posOffset>
+                </wp:positionH>
+                <wp:positionV relativeFrom="paragraph">
+                  <wp:posOffset>2581275</wp:posOffset>
+                </wp:positionV>
+                <wp:extent cx="1581150" cy="781050"/>
+                <wp:effectExtent l="0" t="0" r="19050" b="19050"/>
+                <wp:wrapNone/>
+                <wp:docPr id="15" name="Text Box 15"/>
+                <wp:cNvGraphicFramePr/>
+                <a:graphic xmlns:a="http://schemas.openxmlformats.org/drawingml/2006/main">
+                  <a:graphicData uri="http://schemas.microsoft.com/office/word/2010/wordprocessingShape">
+                    <wps:wsp>
+                      <wps:cNvSpPr txBox="1"/>
+                      <wps:spPr>
+                        <a:xfrm>
+                          <a:off x="0" y="0"/>
+                          <a:ext cx="1581150" cy="781050"/>
+                        </a:xfrm>
+                        <a:prstGeom prst="rect">
+                          <a:avLst/>
+                        </a:prstGeom>
+                        <a:solidFill>
+                          <a:schemeClr val="lt1"/>
+                        </a:solidFill>
+                        <a:ln w="6350">
+                          <a:solidFill>
+                            <a:prstClr val="black"/>
+                          </a:solidFill>
+                        </a:ln>
+                      </wps:spPr>
+                      <wps:txbx>
+                        <w:txbxContent>
+                          <w:p>
+                            <w:pPr>
+                              <w:jc w:val="center"/>
+                            </w:pPr>
+                            <w:r>
+                              <w:t>Write Review</w:t>
+                            </w:r>
+                          </w:p>
+                          <w:p/>
+                        </w:txbxContent>
+                      </wps:txbx>
+                      <wps:bodyPr rot="0" spcFirstLastPara="0" vertOverflow="overflow" horzOverflow="overflow" vert="horz" wrap="square" lIns="91440" tIns="45720" rIns="91440" bIns="45720" numCol="1" spcCol="0" rtlCol="0" fromWordArt="0" anchor="t" anchorCtr="0" forceAA="0" compatLnSpc="1">
+                        <a:prstTxWarp prst="textNoShape">
+                          <a:avLst/>
+                        </a:prstTxWarp>
+                        <a:noAutofit/>
+                      </wps:bodyPr>
+                    </wps:wsp>
+                  </a:graphicData>
+                </a:graphic>
+              </wp:anchor>
+            </w:drawing>
+          </mc:Choice>
+          <mc:Fallback>
+            <w:pict>
+              <v:shape w14:anchorId="02C38DF4" id="Text Box 15" o:spid="_x0000_s1028" type="#_x0000_t202" style="position:absolute;margin-left:615pt;margin-top:203.25pt;width:124.5pt;height:61.5pt;z-index:251689984;visibility:visible;mso-wrap-style:square;mso-wrap-distance-left:9pt;mso-wrap-distance-top:0;mso-wrap-distance-right:9pt;mso-wrap-distance-bottom:0;mso-position-horizontal:absolute;mso-position-horizontal-relative:margin;mso-position-vertical:absolute;mso-position-vertical-relative:text;v-text-anchor:top" o:gfxdata="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" fillcolor="white [3201]" strokeweight=".5pt">
+                <v:textbox>
+                  <w:txbxContent>
+                    <w:p>
+                      <w:pPr>
+                        <w:jc w:val="center"/>
+                      </w:pPr>
+                      <w:r>
+                        <w:t>Write Review</w:t>
+                      </w:r>
+                    </w:p>
+                    <w:p/>
+                  </w:txbxContent>
+                </v:textbox>
+                <w10:wrap anchorx="margin"/>
+              </v:shape>
+            </w:pict>
+          </mc:Fallback>
+        </mc:AlternateContent>
+      </w:r>
+      <w:r>
+        <w:rPr>
+          <w:noProof/>
+        </w:rPr>
+        <mc:AlternateContent>
+          <mc:Choice Requires="wps">
+            <w:drawing>
+              <wp:anchor distT="0" distB="0" distL="114300" distR="114300" simplePos="0" relativeHeight="251657726" behindDoc="0" locked="0" layoutInCell="1" allowOverlap="1" wp14:anchorId="7DA05712" wp14:editId="4B6DA2B9">
+                <wp:simplePos x="0" y="0"/>
+                <wp:positionH relativeFrom="column">
+                  <wp:posOffset>5457825</wp:posOffset>
+                </wp:positionH>
+                <wp:positionV relativeFrom="paragraph">
+                  <wp:posOffset>2266951</wp:posOffset>
+                </wp:positionV>
+                <wp:extent cx="4248150" cy="4133850"/>
+                <wp:effectExtent l="0" t="0" r="19050" b="19050"/>
+                <wp:wrapNone/>
+                <wp:docPr id="4" name="Rectangle 4"/>
+                <wp:cNvGraphicFramePr/>
+                <a:graphic xmlns:a="http://schemas.openxmlformats.org/drawingml/2006/main">
+                  <a:graphicData uri="http://schemas.microsoft.com/office/word/2010/wordprocessingShape">
+                    <wps:wsp>
+                      <wps:cNvSpPr/>
+                      <wps:spPr>
+                        <a:xfrm>
+                          <a:off x="0" y="0"/>
+                          <a:ext cx="4248150" cy="4133850"/>
+                        </a:xfrm>
+                        <a:prstGeom prst="rect">
+                          <a:avLst/>
+                        </a:prstGeom>
+                        <a:solidFill>
+                          <a:schemeClr val="accent2">
+                            <a:lumMod val="75000"/>
+                          </a:schemeClr>
+                        </a:solidFill>
+                      </wps:spPr>
+                      <wps:style>
+                        <a:lnRef idx="2">
+                          <a:schemeClr val="accent1">
+                            <a:shade val="50000"/>
+                          </a:schemeClr>
+                        </a:lnRef>
+                        <a:fillRef idx="1">
+                          <a:schemeClr val="accent1"/>
+                        </a:fillRef>
+                        <a:effectRef idx="0">
+                          <a:schemeClr val="accent1"/>
+                        </a:effectRef>
+                        <a:fontRef idx="minor">
+                          <a:schemeClr val="lt1"/>
+                        </a:fontRef>
+                      </wps:style>
+                      <wps:bodyPr rot="0" spcFirstLastPara="0" vertOverflow="overflow" horzOverflow="overflow" vert="horz" wrap="square" lIns="91440" tIns="45720" rIns="91440" bIns="45720" numCol="1" spcCol="0" rtlCol="0" fromWordArt="0" anchor="ctr" anchorCtr="0" forceAA="0" compatLnSpc="1">
+                        <a:prstTxWarp prst="textNoShape">
+                          <a:avLst/>
+                        </a:prstTxWarp>
+                        <a:noAutofit/>
+                      </wps:bodyPr>
+                    </wps:wsp>
+                  </a:graphicData>
+                </a:graphic>
+                <wp14:sizeRelV relativeFrom="margin">
+                  <wp14:pctHeight>0</wp14:pctHeight>
+                </wp14:sizeRelV>
+              </wp:anchor>
+            </w:drawing>
+          </mc:Choice>
+          <mc:Fallback>
+            <w:pict>
+              <v:rect w14:anchorId="6AB3D61F" id="Rectangle 4" o:spid="_x0000_s1026" style="position:absolute;margin-left:429.75pt;margin-top:178.5pt;width:334.5pt;height:325.5pt;z-index:251657726;visibility:visible;mso-wrap-style:square;mso-height-percent:0;mso-wrap-distance-left:9pt;mso-wrap-distance-top:0;mso-wrap-distance-right:9pt;mso-wrap-distance-bottom:0;mso-position-horizontal:absolute;mso-position-horizontal-relative:text;mso-position-vertical:absolute;mso-position-vertical-relative:text;mso-height-percent:0;mso-height-relative:margin;v-text-anchor:middle" o:gfxdata="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" fillcolor="#c45911 [2405]" strokecolor="#1f3763 [1604]" strokeweight="1pt"/>
+            </w:pict>
+          </mc:Fallback>
+        </mc:AlternateContent>
+      </w:r>
+      <w:r>
+        <w:rPr>
+          <w:noProof/>
+        </w:rPr>
+        <mc:AlternateContent>
+          <mc:Choice Requires="wps">
+            <w:drawing>
+              <wp:anchor distT="0" distB="0" distL="114300" distR="114300" simplePos="0" relativeHeight="251674624" behindDoc="0" locked="0" layoutInCell="1" allowOverlap="1" wp14:anchorId="17EC5349" wp14:editId="02D92434">
+                <wp:simplePos x="0" y="0"/>
+                <wp:positionH relativeFrom="column">
+                  <wp:posOffset>3943350</wp:posOffset>
+                </wp:positionH>
+                <wp:positionV relativeFrom="paragraph">
+                  <wp:posOffset>2524125</wp:posOffset>
+                </wp:positionV>
+                <wp:extent cx="457200" cy="2133600"/>
+                <wp:effectExtent l="0" t="0" r="57150" b="57150"/>
+                <wp:wrapNone/>
+                <wp:docPr id="10" name="Straight Arrow Connector 10"/>
+                <wp:cNvGraphicFramePr/>
+                <a:graphic xmlns:a="http://schemas.openxmlformats.org/drawingml/2006/main">
+                  <a:graphicData uri="http://schemas.microsoft.com/office/word/2010/wordprocessingShape">
+                    <wps:wsp>
+                      <wps:cNvCnPr/>
+                      <wps:spPr>
+                        <a:xfrm>
+                          <a:off x="0" y="0"/>
+                          <a:ext cx="457200" cy="2133600"/>
+                        </a:xfrm>
+                        <a:prstGeom prst="straightConnector1">
+                          <a:avLst/>
+                        </a:prstGeom>
+                        <a:ln>
+                          <a:tailEnd type="triangle"/>
+                        </a:ln>
+                      </wps:spPr>
+                      <wps:style>
+                        <a:lnRef idx="1">
+                          <a:schemeClr val="dk1"/>
+                        </a:lnRef>
+                        <a:fillRef idx="0">
+                          <a:schemeClr val="dk1"/>
+                        </a:fillRef>
+                        <a:effectRef idx="0">
+                          <a:schemeClr val="dk1"/>
+                        </a:effectRef>
+                        <a:fontRef idx="minor">
+                          <a:schemeClr val="tx1"/>
+                        </a:fontRef>
+                      </wps:style>
+                      <wps:bodyPr/>
+                    </wps:wsp>
+                  </a:graphicData>
+                </a:graphic>
+                <wp14:sizeRelH relativeFrom="margin">
+                  <wp14:pctWidth>0</wp14:pctWidth>
+                </wp14:sizeRelH>
+                <wp14:sizeRelV relativeFrom="margin">
+                  <wp14:pctHeight>0</wp14:pctHeight>
+                </wp14:sizeRelV>
+              </wp:anchor>
+            </w:drawing>
+          </mc:Choice>
+          <mc:Fallback>
+            <w:pict>
+              <v:shape w14:anchorId="3CAC49E1" id="Straight Arrow Connector 10" o:spid="_x0000_s1026" type="#_x0000_t32" style="position:absolute;margin-left:310.5pt;margin-top:198.75pt;width:36pt;height:168pt;z-index:251674624;visibility:visible;mso-wrap-style:square;mso-width-percent:0;mso-height-percent:0;mso-wrap-distance-left:9pt;mso-wrap-distance-top:0;mso-wrap-distance-right:9pt;mso-wrap-distance-bottom:0;mso-position-horizontal:absolute;mso-position-horizontal-relative:text;mso-position-vertical:absolute;mso-position-vertical-relative:text;mso-width-percent:0;mso-height-percent:0;mso-width-relative:margin;mso-height-relative:margin" o:gfxdata="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" strokecolor="black [3200]" strokeweight=".5pt">
+                <v:stroke endarrow="block" joinstyle="miter"/>
+              </v:shape>
+            </w:pict>
+          </mc:Fallback>
+        </mc:AlternateContent>
+      </w:r>
+      <w:r>
+        <w:rPr>
+          <w:noProof/>
+        </w:rPr>
+        <mc:AlternateContent>
+          <mc:Choice Requires="wps">
+            <w:drawing>
+              <wp:anchor distT="0" distB="0" distL="114300" distR="114300" simplePos="0" relativeHeight="251673600" behindDoc="0" locked="0" layoutInCell="1" allowOverlap="1" wp14:anchorId="2A3357D6" wp14:editId="49AA135B">
+                <wp:simplePos x="0" y="0"/>
+                <wp:positionH relativeFrom="margin">
+                  <wp:align>center</wp:align>
+                </wp:positionH>
+                <wp:positionV relativeFrom="paragraph">
+                  <wp:posOffset>4619625</wp:posOffset>
+                </wp:positionV>
+                <wp:extent cx="1581150" cy="781050"/>
+                <wp:effectExtent l="0" t="0" r="19050" b="19050"/>
+                <wp:wrapNone/>
+                <wp:docPr id="9" name="Text Box 9"/>
+                <wp:cNvGraphicFramePr/>
+                <a:graphic xmlns:a="http://schemas.openxmlformats.org/drawingml/2006/main">
+                  <a:graphicData uri="http://schemas.microsoft.com/office/word/2010/wordprocessingShape">
+                    <wps:wsp>
+                      <wps:cNvSpPr txBox="1"/>
+                      <wps:spPr>
+                        <a:xfrm>
+                          <a:off x="0" y="0"/>
+                          <a:ext cx="1581150" cy="781050"/>
+                        </a:xfrm>
+                        <a:prstGeom prst="rect">
+                          <a:avLst/>
+                        </a:prstGeom>
+                        <a:solidFill>
+                          <a:schemeClr val="lt1"/>
+                        </a:solidFill>
+                        <a:ln w="6350">
+                          <a:solidFill>
+                            <a:prstClr val="black"/>
+                          </a:solidFill>
+                        </a:ln>
+                      </wps:spPr>
+                      <wps:txbx>
+                        <w:txbxContent>
+                          <w:p>
+                            <w:pPr>
+                              <w:jc w:val="center"/>
+                            </w:pPr>
+                            <w:r>
+                              <w:t>View Reviews</w:t>
+                            </w:r>
+                          </w:p>
+                        </w:txbxContent>
+                      </wps:txbx>
+                      <wps:bodyPr rot="0" spcFirstLastPara="0" vertOverflow="overflow" horzOverflow="overflow" vert="horz" wrap="square" lIns="91440" tIns="45720" rIns="91440" bIns="45720" numCol="1" spcCol="0" rtlCol="0" fromWordArt="0" anchor="t" anchorCtr="0" forceAA="0" compatLnSpc="1">
+                        <a:prstTxWarp prst="textNoShape">
+                          <a:avLst/>
+                        </a:prstTxWarp>
+                        <a:noAutofit/>
+                      </wps:bodyPr>
+                    </wps:wsp>
+                  </a:graphicData>
+                </a:graphic>
+              </wp:anchor>
+            </w:drawing>
+          </mc:Choice>
+          <mc:Fallback>
+            <w:pict>
+              <v:shape w14:anchorId="2A3357D6" id="Text Box 9" o:spid="_x0000_s1029" type="#_x0000_t202" style="position:absolute;margin-left:0;margin-top:363.75pt;width:124.5pt;height:61.5pt;z-index:251673600;visibility:visible;mso-wrap-style:square;mso-wrap-distance-left:9pt;mso-wrap-distance-top:0;mso-wrap-distance-right:9pt;mso-wrap-distance-bottom:0;mso-position-horizontal:center;mso-position-horizontal-relative:margin;mso-position-vertical:absolute;mso-position-vertical-relative:text;v-text-anchor:top" o:gfxdata="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" fillcolor="white [3201]" strokeweight=".5pt">
+                <v:textbox>
+                  <w:txbxContent>
+                    <w:p>
+                      <w:pPr>
+                        <w:jc w:val="center"/>
+                      </w:pPr>
+                      <w:r>
+                        <w:t>View Reviews</w:t>
+                      </w:r>
+                    </w:p>
+                  </w:txbxContent>
+                </v:textbox>
+                <w10:wrap anchorx="margin"/>
+              </v:shape>
+            </w:pict>
+          </mc:Fallback>
+        </mc:AlternateContent>
+      </w:r>
+      <w:r>
+        <w:rPr>
+          <w:noProof/>
+        </w:rPr>
+        <mc:AlternateContent>
+          <mc:Choice Requires="wps">
+            <w:drawing>
+              <wp:anchor distT="0" distB="0" distL="114300" distR="114300" simplePos="0" relativeHeight="251681792" behindDoc="0" locked="0" layoutInCell="1" allowOverlap="1" wp14:anchorId="1FB2E34F" wp14:editId="7618F62E">
+                <wp:simplePos x="0" y="0"/>
+                <wp:positionH relativeFrom="column">
+                  <wp:posOffset>1533525</wp:posOffset>
+                </wp:positionH>
+                <wp:positionV relativeFrom="paragraph">
+                  <wp:posOffset>38100</wp:posOffset>
+                </wp:positionV>
+                <wp:extent cx="2705100" cy="1714500"/>
+                <wp:effectExtent l="38100" t="38100" r="19050" b="19050"/>
+                <wp:wrapNone/>
+                <wp:docPr id="18" name="Straight Arrow Connector 18"/>
+                <wp:cNvGraphicFramePr/>
+                <a:graphic xmlns:a="http://schemas.openxmlformats.org/drawingml/2006/main">
+                  <a:graphicData uri="http://schemas.microsoft.com/office/word/2010/wordprocessingShape">
+                    <wps:wsp>
+                      <wps:cNvCnPr/>
+                      <wps:spPr>
+                        <a:xfrm flipH="1" flipV="1">
+                          <a:off x="0" y="0"/>
+                          <a:ext cx="2705100" cy="1714500"/>
+                        </a:xfrm>
+                        <a:prstGeom prst="straightConnector1">
+                          <a:avLst/>
+                        </a:prstGeom>
+                        <a:ln>
+                          <a:tailEnd type="triangle"/>
+                        </a:ln>
+                      </wps:spPr>
+                      <wps:style>
+                        <a:lnRef idx="1">
+                          <a:schemeClr val="dk1"/>
+                        </a:lnRef>
+                        <a:fillRef idx="0">
+                          <a:schemeClr val="dk1"/>
+                        </a:fillRef>
+                        <a:effectRef idx="0">
+                          <a:schemeClr val="dk1"/>
+                        </a:effectRef>
+                        <a:fontRef idx="minor">
+                          <a:schemeClr val="tx1"/>
+                        </a:fontRef>
+                      </wps:style>
+                      <wps:bodyPr/>
+                    </wps:wsp>
+                  </a:graphicData>
+                </a:graphic>
+                <wp14:sizeRelH relativeFrom="margin">
+                  <wp14:pctWidth>0</wp14:pctWidth>
+                </wp14:sizeRelH>
+                <wp14:sizeRelV relativeFrom="margin">
+                  <wp14:pctHeight>0</wp14:pctHeight>
+                </wp14:sizeRelV>
+              </wp:anchor>
+            </w:drawing>
+          </mc:Choice>
+          <mc:Fallback>
+            <w:pict>
+              <v:shape w14:anchorId="71E55FC6" id="Straight Arrow Connector 18" o:spid="_x0000_s1026" type="#_x0000_t32" style="position:absolute;margin-left:120.75pt;margin-top:3pt;width:213pt;height:135pt;flip:x y;z-index:251681792;visibility:visible;mso-wrap-style:square;mso-width-percent:0;mso-height-percent:0;mso-wrap-distance-left:9pt;mso-wrap-distance-top:0;mso-wrap-distance-right:9pt;mso-wrap-distance-bottom:0;mso-position-horizontal:absolute;mso-position-horizontal-relative:text;mso-position-vertical:absolute;mso-position-vertical-relative:text;mso-width-percent:0;mso-height-percent:0;mso-width-relative:margin;mso-height-relative:margin" o:gfxdata="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" strokecolor="black [3200]" strokeweight=".5pt">
+                <v:stroke endarrow="block" joinstyle="miter"/>
+              </v:shape>
+            </w:pict>
+          </mc:Fallback>
+        </mc:AlternateContent>
+      </w:r>
+      <w:r>
+        <w:rPr>
+          <w:noProof/>
+        </w:rPr>
+        <mc:AlternateContent>
+          <mc:Choice Requires="wps">
+            <w:drawing>
+              <wp:anchor distT="0" distB="0" distL="114300" distR="114300" simplePos="0" relativeHeight="251658239" behindDoc="0" locked="0" layoutInCell="1" allowOverlap="1" wp14:anchorId="5C059D3D" wp14:editId="73226827">
                 <wp:simplePos x="0" y="0"/>
                 <wp:positionH relativeFrom="column">
                   <wp:posOffset>-381001</wp:posOffset>
@@ -189,7 +907,7 @@
                           <a:avLst/>
                         </a:prstGeom>
                         <a:solidFill>
-                          <a:srgbClr val="92D050"/>
+                          <a:srgbClr val="00B050"/>
                         </a:solidFill>
                       </wps:spPr>
                       <wps:style>
@@ -225,7 +943,7 @@
           </mc:Choice>
           <mc:Fallback>
             <w:pict>
-              <v:rect w14:anchorId="4C044236" id="Rectangle 24" o:spid="_x0000_s1026" style="position:absolute;margin-left:-30pt;margin-top:-30pt;width:440.25pt;height:304.5pt;z-index:251658239;visibility:visible;mso-wrap-style:square;mso-width-percent:0;mso-wrap-distance-left:9pt;mso-wrap-distance-top:0;mso-wrap-distance-right:9pt;mso-wrap-distance-bottom:0;mso-position-horizontal:absolute;mso-position-horizontal-relative:text;mso-position-vertical:absolute;mso-position-vertical-relative:text;mso-width-percent:0;mso-width-relative:margin;v-text-anchor:middle" o:gfxdata="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" fillcolor="#92d050" strokecolor="#1f3763 [1604]" strokeweight="1pt"/>
+              <v:rect w14:anchorId="45BCAA0F" id="Rectangle 24" o:spid="_x0000_s1026" style="position:absolute;margin-left:-30pt;margin-top:-30pt;width:440.25pt;height:304.5pt;z-index:251658239;visibility:visible;mso-wrap-style:square;mso-width-percent:0;mso-wrap-distance-left:9pt;mso-wrap-distance-top:0;mso-wrap-distance-right:9pt;mso-wrap-distance-bottom:0;mso-position-horizontal:absolute;mso-position-horizontal-relative:text;mso-position-vertical:absolute;mso-position-vertical-relative:text;mso-width-percent:0;mso-width-relative:margin;v-text-anchor:middle" o:gfxdata="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" fillcolor="#00b050" strokecolor="#1f3763 [1604]" strokeweight="1pt"/>
             </w:pict>
           </mc:Fallback>
         </mc:AlternateContent>
@@ -303,11 +1021,7 @@
           </mc:Choice>
           <mc:Fallback>
             <w:pict>
-              <v:shapetype w14:anchorId="64BD431A" id="_x0000_t202" coordsize="21600,21600" o:spt="202" path="m,l,21600r21600,l21600,xe">
-                <v:stroke joinstyle="miter"/>
-                <v:path gradientshapeok="t" o:connecttype="rect"/>
-              </v:shapetype>
-              <v:shape id="Text Box 13" o:spid="_x0000_s1026" type="#_x0000_t202" style="position:absolute;margin-left:216.7pt;margin-top:33.75pt;width:62.25pt;height:31.5pt;z-index:251679744;visibility:visible;mso-wrap-style:square;mso-width-percent:0;mso-height-percent:0;mso-wrap-distance-left:9pt;mso-wrap-distance-top:0;mso-wrap-distance-right:9pt;mso-wrap-distance-bottom:0;mso-position-horizontal:absolute;mso-position-horizontal-relative:text;mso-position-vertical:absolute;mso-position-vertical-relative:text;mso-width-percent:0;mso-height-percent:0;mso-width-relative:margin;mso-height-relative:margin;v-text-anchor:top" o:gfxdata="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" fillcolor="white [3212]" strokecolor="black [3213]" strokeweight=".5pt">
+              <v:shape w14:anchorId="64BD431A" id="Text Box 13" o:spid="_x0000_s1030" type="#_x0000_t202" style="position:absolute;margin-left:216.7pt;margin-top:33.75pt;width:62.25pt;height:31.5pt;z-index:251679744;visibility:visible;mso-wrap-style:square;mso-width-percent:0;mso-height-percent:0;mso-wrap-distance-left:9pt;mso-wrap-distance-top:0;mso-wrap-distance-right:9pt;mso-wrap-distance-bottom:0;mso-position-horizontal:absolute;mso-position-horizontal-relative:text;mso-position-vertical:absolute;mso-position-vertical-relative:text;mso-width-percent:0;mso-height-percent:0;mso-width-relative:margin;mso-height-relative:margin;v-text-anchor:top" o:gfxdata="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" fillcolor="white [3212]" strokecolor="black [3213]" strokeweight=".5pt">
                 <v:textbox>
                   <w:txbxContent>
                     <w:p>
@@ -476,7 +1190,7 @@
           </mc:Choice>
           <mc:Fallback>
             <w:pict>
-              <v:shape w14:anchorId="6AD002B2" id="Text Box 2" o:spid="_x0000_s1027" type="#_x0000_t202" style="position:absolute;margin-left:0;margin-top:210.75pt;width:126pt;height:57.75pt;z-index:251660288;visibility:visible;mso-wrap-style:square;mso-wrap-distance-left:9pt;mso-wrap-distance-top:0;mso-wrap-distance-right:9pt;mso-wrap-distance-bottom:0;mso-position-horizontal:left;mso-position-horizontal-relative:margin;mso-position-vertical:absolute;mso-position-vertical-relative:text;v-text-anchor:top" o:gfxdata="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" fillcolor="white [3212]" strokecolor="black [3213]" strokeweight=".5pt">
+              <v:shape w14:anchorId="6AD002B2" id="Text Box 2" o:spid="_x0000_s1031" type="#_x0000_t202" style="position:absolute;margin-left:0;margin-top:210.75pt;width:126pt;height:57.75pt;z-index:251660288;visibility:visible;mso-wrap-style:square;mso-wrap-distance-left:9pt;mso-wrap-distance-top:0;mso-wrap-distance-right:9pt;mso-wrap-distance-bottom:0;mso-position-horizontal:left;mso-position-horizontal-relative:margin;mso-position-vertical:absolute;mso-position-vertical-relative:text;v-text-anchor:top" o:gfxdata="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" fillcolor="white [3212]" strokecolor="black [3213]" strokeweight=".5pt">
                 <v:textbox>
                   <w:txbxContent>
                     <w:p>
@@ -510,7 +1224,7 @@
         <mc:AlternateContent>
           <mc:Choice Requires="wps">
             <w:drawing>
-              <wp:anchor distT="0" distB="0" distL="114300" distR="114300" simplePos="0" relativeHeight="251687936" behindDoc="0" locked="0" layoutInCell="1" allowOverlap="1" wp14:anchorId="419944F4" wp14:editId="10BC272B">
+              <wp:anchor distT="0" distB="0" distL="114300" distR="114300" simplePos="0" relativeHeight="251687936" behindDoc="0" locked="0" layoutInCell="1" allowOverlap="1" wp14:anchorId="419944F4" wp14:editId="6115EA06">
                 <wp:simplePos x="0" y="0"/>
                 <wp:positionH relativeFrom="column">
                   <wp:posOffset>7696200</wp:posOffset>
@@ -535,6 +1249,11 @@
                         <a:prstGeom prst="rect">
                           <a:avLst/>
                         </a:prstGeom>
+                        <a:solidFill>
+                          <a:schemeClr val="accent2">
+                            <a:lumMod val="75000"/>
+                          </a:schemeClr>
+                        </a:solidFill>
                       </wps:spPr>
                       <wps:style>
                         <a:lnRef idx="2">
@@ -566,7 +1285,7 @@
           </mc:Choice>
           <mc:Fallback>
             <w:pict>
-              <v:rect w14:anchorId="0FE5DD4E" id="Rectangle 23" o:spid="_x0000_s1026" style="position:absolute;margin-left:606pt;margin-top:87.75pt;width:18.75pt;height:18pt;z-index:251687936;visibility:visible;mso-wrap-style:square;mso-wrap-distance-left:9pt;mso-wrap-distance-top:0;mso-wrap-distance-right:9pt;mso-wrap-distance-bottom:0;mso-position-horizontal:absolute;mso-position-horizontal-relative:text;mso-position-vertical:absolute;mso-position-vertical-relative:text;v-text-anchor:middle" o:gfxdata="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" fillcolor="#4472c4 [3204]" strokecolor="#1f3763 [1604]" strokeweight="1pt"/>
+              <v:rect w14:anchorId="1463E016" id="Rectangle 23" o:spid="_x0000_s1026" style="position:absolute;margin-left:606pt;margin-top:87.75pt;width:18.75pt;height:18pt;z-index:251687936;visibility:visible;mso-wrap-style:square;mso-wrap-distance-left:9pt;mso-wrap-distance-top:0;mso-wrap-distance-right:9pt;mso-wrap-distance-bottom:0;mso-position-horizontal:absolute;mso-position-horizontal-relative:text;mso-position-vertical:absolute;mso-position-vertical-relative:text;v-text-anchor:middle" o:gfxdata="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" fillcolor="#c45911 [2405]" strokecolor="#1f3763 [1604]" strokeweight="1pt"/>
             </w:pict>
           </mc:Fallback>
         </mc:AlternateContent>
@@ -578,7 +1297,7 @@
         <mc:AlternateContent>
           <mc:Choice Requires="wps">
             <w:drawing>
-              <wp:anchor distT="0" distB="0" distL="114300" distR="114300" simplePos="0" relativeHeight="251685888" behindDoc="0" locked="0" layoutInCell="1" allowOverlap="1" wp14:anchorId="19A71F65" wp14:editId="65053019">
+              <wp:anchor distT="0" distB="0" distL="114300" distR="114300" simplePos="0" relativeHeight="251685888" behindDoc="0" locked="0" layoutInCell="1" allowOverlap="1" wp14:anchorId="19A71F65" wp14:editId="0A02A612">
                 <wp:simplePos x="0" y="0"/>
                 <wp:positionH relativeFrom="column">
                   <wp:posOffset>7677150</wp:posOffset>
@@ -604,7 +1323,7 @@
                           <a:avLst/>
                         </a:prstGeom>
                         <a:solidFill>
-                          <a:srgbClr val="92D050"/>
+                          <a:srgbClr val="00B050"/>
                         </a:solidFill>
                       </wps:spPr>
                       <wps:style>
@@ -637,7 +1356,7 @@
           </mc:Choice>
           <mc:Fallback>
             <w:pict>
-              <v:rect w14:anchorId="39ED564E" id="Rectangle 21" o:spid="_x0000_s1026" style="position:absolute;margin-left:604.5pt;margin-top:41.25pt;width:18.75pt;height:18pt;z-index:251685888;visibility:visible;mso-wrap-style:square;mso-wrap-distance-left:9pt;mso-wrap-distance-top:0;mso-wrap-distance-right:9pt;mso-wrap-distance-bottom:0;mso-position-horizontal:absolute;mso-position-horizontal-relative:text;mso-position-vertical:absolute;mso-position-vertical-relative:text;v-text-anchor:middle" o:gfxdata="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" fillcolor="#92d050" strokecolor="#1f3763 [1604]" strokeweight="1pt"/>
+              <v:rect w14:anchorId="6C8C4E94" id="Rectangle 21" o:spid="_x0000_s1026" style="position:absolute;margin-left:604.5pt;margin-top:41.25pt;width:18.75pt;height:18pt;z-index:251685888;visibility:visible;mso-wrap-style:square;mso-wrap-distance-left:9pt;mso-wrap-distance-top:0;mso-wrap-distance-right:9pt;mso-wrap-distance-bottom:0;mso-position-horizontal:absolute;mso-position-horizontal-relative:text;mso-position-vertical:absolute;mso-position-vertical-relative:text;v-text-anchor:middle" o:gfxdata="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" fillcolor="#00b050" strokecolor="#1f3763 [1604]" strokeweight="1pt"/>
             </w:pict>
           </mc:Fallback>
         </mc:AlternateContent>
@@ -649,7 +1368,7 @@
         <mc:AlternateContent>
           <mc:Choice Requires="wps">
             <w:drawing>
-              <wp:anchor distT="0" distB="0" distL="114300" distR="114300" simplePos="0" relativeHeight="251683840" behindDoc="0" locked="0" layoutInCell="1" allowOverlap="1" wp14:anchorId="3C3A834A" wp14:editId="0C4A8247">
+              <wp:anchor distT="0" distB="0" distL="114300" distR="114300" simplePos="0" relativeHeight="251683840" behindDoc="0" locked="0" layoutInCell="1" allowOverlap="1" wp14:anchorId="3C3A834A" wp14:editId="29FD3D38">
                 <wp:simplePos x="0" y="0"/>
                 <wp:positionH relativeFrom="column">
                   <wp:posOffset>7667625</wp:posOffset>
@@ -675,7 +1394,7 @@
                           <a:avLst/>
                         </a:prstGeom>
                         <a:solidFill>
-                          <a:srgbClr val="00B0F0"/>
+                          <a:srgbClr val="002060"/>
                         </a:solidFill>
                       </wps:spPr>
                       <wps:style>
@@ -708,7 +1427,7 @@
           </mc:Choice>
           <mc:Fallback>
             <w:pict>
-              <v:rect w14:anchorId="58B973FC" id="Rectangle 20" o:spid="_x0000_s1026" style="position:absolute;margin-left:603.75pt;margin-top:-4.5pt;width:18.75pt;height:18pt;z-index:251683840;visibility:visible;mso-wrap-style:square;mso-wrap-distance-left:9pt;mso-wrap-distance-top:0;mso-wrap-distance-right:9pt;mso-wrap-distance-bottom:0;mso-position-horizontal:absolute;mso-position-horizontal-relative:text;mso-position-vertical:absolute;mso-position-vertical-relative:text;v-text-anchor:middle" o:gfxdata="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" fillcolor="#00b0f0" strokecolor="#1f3763 [1604]" strokeweight="1pt"/>
+              <v:rect w14:anchorId="0B617231" id="Rectangle 20" o:spid="_x0000_s1026" style="position:absolute;margin-left:603.75pt;margin-top:-4.5pt;width:18.75pt;height:18pt;z-index:251683840;visibility:visible;mso-wrap-style:square;mso-wrap-distance-left:9pt;mso-wrap-distance-top:0;mso-wrap-distance-right:9pt;mso-wrap-distance-bottom:0;mso-position-horizontal:absolute;mso-position-horizontal-relative:text;mso-position-vertical:absolute;mso-position-vertical-relative:text;v-text-anchor:middle" o:gfxdata="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" fillcolor="#002060" strokecolor="#1f3763 [1604]" strokeweight="1pt"/>
             </w:pict>
           </mc:Fallback>
         </mc:AlternateContent>
@@ -720,7 +1439,7 @@
         <mc:AlternateContent>
           <mc:Choice Requires="wps">
             <w:drawing>
-              <wp:anchor distT="0" distB="0" distL="114300" distR="114300" simplePos="0" relativeHeight="251682816" behindDoc="0" locked="0" layoutInCell="1" allowOverlap="1" wp14:anchorId="1A1542F1" wp14:editId="6FADFC8A">
+              <wp:anchor distT="0" distB="0" distL="114300" distR="114300" simplePos="0" relativeHeight="251682816" behindDoc="0" locked="0" layoutInCell="1" allowOverlap="1" wp14:anchorId="1A1542F1" wp14:editId="4FFD62CB">
                 <wp:simplePos x="0" y="0"/>
                 <wp:positionH relativeFrom="column">
                   <wp:posOffset>7534275</wp:posOffset>
@@ -789,7 +1508,20 @@
                             <w:proofErr w:type="spellEnd"/>
                           </w:p>
                           <w:p/>
-                          <w:p/>
+                          <w:p>
+                            <w:r>
+                              <w:tab/>
+                              <w:t>:</w:t>
+                            </w:r>
+                            <w:r>
+                              <w:t xml:space="preserve"> </w:t>
+                            </w:r>
+                            <w:proofErr w:type="spellStart"/>
+                            <w:r>
+                              <w:t>reviewnav</w:t>
+                            </w:r>
+                            <w:proofErr w:type="spellEnd"/>
+                          </w:p>
                         </w:txbxContent>
                       </wps:txbx>
                       <wps:bodyPr rot="0" spcFirstLastPara="0" vertOverflow="overflow" horzOverflow="overflow" vert="horz" wrap="square" lIns="91440" tIns="45720" rIns="91440" bIns="45720" numCol="1" spcCol="0" rtlCol="0" fromWordArt="0" anchor="t" anchorCtr="0" forceAA="0" compatLnSpc="1">
@@ -806,7 +1538,7 @@
           </mc:Choice>
           <mc:Fallback>
             <w:pict>
-              <v:shape w14:anchorId="1A1542F1" id="Text Box 19" o:spid="_x0000_s1028" type="#_x0000_t202" style="position:absolute;margin-left:593.25pt;margin-top:-50.25pt;width:147pt;height:189.75pt;z-index:251682816;visibility:visible;mso-wrap-style:square;mso-wrap-distance-left:9pt;mso-wrap-distance-top:0;mso-wrap-distance-right:9pt;mso-wrap-distance-bottom:0;mso-position-horizontal:absolute;mso-position-horizontal-relative:text;mso-position-vertical:absolute;mso-position-vertical-relative:text;v-text-anchor:top" o:gfxdata="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" fillcolor="white [3201]" strokeweight=".5pt">
+              <v:shape w14:anchorId="1A1542F1" id="Text Box 19" o:spid="_x0000_s1032" type="#_x0000_t202" style="position:absolute;margin-left:593.25pt;margin-top:-50.25pt;width:147pt;height:189.75pt;z-index:251682816;visibility:visible;mso-wrap-style:square;mso-wrap-distance-left:9pt;mso-wrap-distance-top:0;mso-wrap-distance-right:9pt;mso-wrap-distance-bottom:0;mso-position-horizontal:absolute;mso-position-horizontal-relative:text;mso-position-vertical:absolute;mso-position-vertical-relative:text;v-text-anchor:top" o:gfxdata="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" fillcolor="white [3201]" strokeweight=".5pt">
                 <v:textbox>
                   <w:txbxContent>
                     <w:p>
@@ -842,327 +1574,22 @@
                       <w:proofErr w:type="spellEnd"/>
                     </w:p>
                     <w:p/>
-                    <w:p/>
-                  </w:txbxContent>
-                </v:textbox>
-              </v:shape>
-            </w:pict>
-          </mc:Fallback>
-        </mc:AlternateContent>
-      </w:r>
-      <w:r>
-        <w:rPr>
-          <w:noProof/>
-        </w:rPr>
-        <mc:AlternateContent>
-          <mc:Choice Requires="wps">
-            <w:drawing>
-              <wp:anchor distT="0" distB="0" distL="114300" distR="114300" simplePos="0" relativeHeight="251677696" behindDoc="0" locked="0" layoutInCell="1" allowOverlap="1" wp14:anchorId="6E9C32AF" wp14:editId="1A2320FA">
-                <wp:simplePos x="0" y="0"/>
-                <wp:positionH relativeFrom="column">
-                  <wp:posOffset>3933825</wp:posOffset>
-                </wp:positionH>
-                <wp:positionV relativeFrom="paragraph">
-                  <wp:posOffset>2514600</wp:posOffset>
-                </wp:positionV>
-                <wp:extent cx="3048000" cy="2085975"/>
-                <wp:effectExtent l="0" t="0" r="76200" b="47625"/>
-                <wp:wrapNone/>
-                <wp:docPr id="12" name="Straight Arrow Connector 12"/>
-                <wp:cNvGraphicFramePr/>
-                <a:graphic xmlns:a="http://schemas.openxmlformats.org/drawingml/2006/main">
-                  <a:graphicData uri="http://schemas.microsoft.com/office/word/2010/wordprocessingShape">
-                    <wps:wsp>
-                      <wps:cNvCnPr/>
-                      <wps:spPr>
-                        <a:xfrm>
-                          <a:off x="0" y="0"/>
-                          <a:ext cx="3048000" cy="2085975"/>
-                        </a:xfrm>
-                        <a:prstGeom prst="straightConnector1">
-                          <a:avLst/>
-                        </a:prstGeom>
-                        <a:ln>
-                          <a:tailEnd type="triangle"/>
-                        </a:ln>
-                      </wps:spPr>
-                      <wps:style>
-                        <a:lnRef idx="1">
-                          <a:schemeClr val="dk1"/>
-                        </a:lnRef>
-                        <a:fillRef idx="0">
-                          <a:schemeClr val="dk1"/>
-                        </a:fillRef>
-                        <a:effectRef idx="0">
-                          <a:schemeClr val="dk1"/>
-                        </a:effectRef>
-                        <a:fontRef idx="minor">
-                          <a:schemeClr val="tx1"/>
-                        </a:fontRef>
-                      </wps:style>
-                      <wps:bodyPr/>
-                    </wps:wsp>
-                  </a:graphicData>
-                </a:graphic>
-                <wp14:sizeRelH relativeFrom="margin">
-                  <wp14:pctWidth>0</wp14:pctWidth>
-                </wp14:sizeRelH>
-                <wp14:sizeRelV relativeFrom="margin">
-                  <wp14:pctHeight>0</wp14:pctHeight>
-                </wp14:sizeRelV>
-              </wp:anchor>
-            </w:drawing>
-          </mc:Choice>
-          <mc:Fallback>
-            <w:pict>
-              <v:shape w14:anchorId="6CCC92E3" id="Straight Arrow Connector 12" o:spid="_x0000_s1026" type="#_x0000_t32" style="position:absolute;margin-left:309.75pt;margin-top:198pt;width:240pt;height:164.25pt;z-index:251677696;visibility:visible;mso-wrap-style:square;mso-width-percent:0;mso-height-percent:0;mso-wrap-distance-left:9pt;mso-wrap-distance-top:0;mso-wrap-distance-right:9pt;mso-wrap-distance-bottom:0;mso-position-horizontal:absolute;mso-position-horizontal-relative:text;mso-position-vertical:absolute;mso-position-vertical-relative:text;mso-width-percent:0;mso-height-percent:0;mso-width-relative:margin;mso-height-relative:margin" o:gfxdata="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" strokecolor="black [3200]" strokeweight=".5pt">
-                <v:stroke endarrow="block" joinstyle="miter"/>
-              </v:shape>
-            </w:pict>
-          </mc:Fallback>
-        </mc:AlternateContent>
-      </w:r>
-      <w:r>
-        <w:rPr>
-          <w:noProof/>
-        </w:rPr>
-        <mc:AlternateContent>
-          <mc:Choice Requires="wps">
-            <w:drawing>
-              <wp:anchor distT="0" distB="0" distL="114300" distR="114300" simplePos="0" relativeHeight="251676672" behindDoc="0" locked="0" layoutInCell="1" allowOverlap="1" wp14:anchorId="2A67E4DE" wp14:editId="2CE6A925">
-                <wp:simplePos x="0" y="0"/>
-                <wp:positionH relativeFrom="margin">
-                  <wp:posOffset>6200775</wp:posOffset>
-                </wp:positionH>
-                <wp:positionV relativeFrom="paragraph">
-                  <wp:posOffset>4591050</wp:posOffset>
-                </wp:positionV>
-                <wp:extent cx="1581150" cy="781050"/>
-                <wp:effectExtent l="0" t="0" r="19050" b="19050"/>
-                <wp:wrapNone/>
-                <wp:docPr id="11" name="Text Box 11"/>
-                <wp:cNvGraphicFramePr/>
-                <a:graphic xmlns:a="http://schemas.openxmlformats.org/drawingml/2006/main">
-                  <a:graphicData uri="http://schemas.microsoft.com/office/word/2010/wordprocessingShape">
-                    <wps:wsp>
-                      <wps:cNvSpPr txBox="1"/>
-                      <wps:spPr>
-                        <a:xfrm>
-                          <a:off x="0" y="0"/>
-                          <a:ext cx="1581150" cy="781050"/>
-                        </a:xfrm>
-                        <a:prstGeom prst="rect">
-                          <a:avLst/>
-                        </a:prstGeom>
-                        <a:solidFill>
-                          <a:schemeClr val="lt1"/>
-                        </a:solidFill>
-                        <a:ln w="6350">
-                          <a:solidFill>
-                            <a:prstClr val="black"/>
-                          </a:solidFill>
-                        </a:ln>
-                      </wps:spPr>
-                      <wps:txbx>
-                        <w:txbxContent>
-                          <w:p>
-                            <w:pPr>
-                              <w:jc w:val="center"/>
-                            </w:pPr>
-                            <w:r>
-                              <w:t>My Reviews</w:t>
-                            </w:r>
-                          </w:p>
-                          <w:p/>
-                        </w:txbxContent>
-                      </wps:txbx>
-                      <wps:bodyPr rot="0" spcFirstLastPara="0" vertOverflow="overflow" horzOverflow="overflow" vert="horz" wrap="square" lIns="91440" tIns="45720" rIns="91440" bIns="45720" numCol="1" spcCol="0" rtlCol="0" fromWordArt="0" anchor="t" anchorCtr="0" forceAA="0" compatLnSpc="1">
-                        <a:prstTxWarp prst="textNoShape">
-                          <a:avLst/>
-                        </a:prstTxWarp>
-                        <a:noAutofit/>
-                      </wps:bodyPr>
-                    </wps:wsp>
-                  </a:graphicData>
-                </a:graphic>
-              </wp:anchor>
-            </w:drawing>
-          </mc:Choice>
-          <mc:Fallback>
-            <w:pict>
-              <v:shape w14:anchorId="2A67E4DE" id="Text Box 11" o:spid="_x0000_s1029" type="#_x0000_t202" style="position:absolute;margin-left:488.25pt;margin-top:361.5pt;width:124.5pt;height:61.5pt;z-index:251676672;visibility:visible;mso-wrap-style:square;mso-wrap-distance-left:9pt;mso-wrap-distance-top:0;mso-wrap-distance-right:9pt;mso-wrap-distance-bottom:0;mso-position-horizontal:absolute;mso-position-horizontal-relative:margin;mso-position-vertical:absolute;mso-position-vertical-relative:text;v-text-anchor:top" o:gfxdata="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" fillcolor="white [3201]" strokeweight=".5pt">
-                <v:textbox>
-                  <w:txbxContent>
                     <w:p>
-                      <w:pPr>
-                        <w:jc w:val="center"/>
-                      </w:pPr>
                       <w:r>
-                        <w:t>My Reviews</w:t>
+                        <w:tab/>
+                        <w:t>:</w:t>
                       </w:r>
-                    </w:p>
-                    <w:p/>
-                  </w:txbxContent>
-                </v:textbox>
-                <w10:wrap anchorx="margin"/>
-              </v:shape>
-            </w:pict>
-          </mc:Fallback>
-        </mc:AlternateContent>
-      </w:r>
-      <w:r>
-        <w:rPr>
-          <w:noProof/>
-        </w:rPr>
-        <mc:AlternateContent>
-          <mc:Choice Requires="wps">
-            <w:drawing>
-              <wp:anchor distT="0" distB="0" distL="114300" distR="114300" simplePos="0" relativeHeight="251674624" behindDoc="0" locked="0" layoutInCell="1" allowOverlap="1" wp14:anchorId="17EC5349" wp14:editId="27F3BA9F">
-                <wp:simplePos x="0" y="0"/>
-                <wp:positionH relativeFrom="column">
-                  <wp:posOffset>3943350</wp:posOffset>
-                </wp:positionH>
-                <wp:positionV relativeFrom="paragraph">
-                  <wp:posOffset>2524125</wp:posOffset>
-                </wp:positionV>
-                <wp:extent cx="933450" cy="2105025"/>
-                <wp:effectExtent l="0" t="0" r="57150" b="47625"/>
-                <wp:wrapNone/>
-                <wp:docPr id="10" name="Straight Arrow Connector 10"/>
-                <wp:cNvGraphicFramePr/>
-                <a:graphic xmlns:a="http://schemas.openxmlformats.org/drawingml/2006/main">
-                  <a:graphicData uri="http://schemas.microsoft.com/office/word/2010/wordprocessingShape">
-                    <wps:wsp>
-                      <wps:cNvCnPr/>
-                      <wps:spPr>
-                        <a:xfrm>
-                          <a:off x="0" y="0"/>
-                          <a:ext cx="933450" cy="2105025"/>
-                        </a:xfrm>
-                        <a:prstGeom prst="straightConnector1">
-                          <a:avLst/>
-                        </a:prstGeom>
-                        <a:ln>
-                          <a:tailEnd type="triangle"/>
-                        </a:ln>
-                      </wps:spPr>
-                      <wps:style>
-                        <a:lnRef idx="1">
-                          <a:schemeClr val="dk1"/>
-                        </a:lnRef>
-                        <a:fillRef idx="0">
-                          <a:schemeClr val="dk1"/>
-                        </a:fillRef>
-                        <a:effectRef idx="0">
-                          <a:schemeClr val="dk1"/>
-                        </a:effectRef>
-                        <a:fontRef idx="minor">
-                          <a:schemeClr val="tx1"/>
-                        </a:fontRef>
-                      </wps:style>
-                      <wps:bodyPr/>
-                    </wps:wsp>
-                  </a:graphicData>
-                </a:graphic>
-                <wp14:sizeRelH relativeFrom="margin">
-                  <wp14:pctWidth>0</wp14:pctWidth>
-                </wp14:sizeRelH>
-                <wp14:sizeRelV relativeFrom="margin">
-                  <wp14:pctHeight>0</wp14:pctHeight>
-                </wp14:sizeRelV>
-              </wp:anchor>
-            </w:drawing>
-          </mc:Choice>
-          <mc:Fallback>
-            <w:pict>
-              <v:shape w14:anchorId="2730A787" id="Straight Arrow Connector 10" o:spid="_x0000_s1026" type="#_x0000_t32" style="position:absolute;margin-left:310.5pt;margin-top:198.75pt;width:73.5pt;height:165.75pt;z-index:251674624;visibility:visible;mso-wrap-style:square;mso-width-percent:0;mso-height-percent:0;mso-wrap-distance-left:9pt;mso-wrap-distance-top:0;mso-wrap-distance-right:9pt;mso-wrap-distance-bottom:0;mso-position-horizontal:absolute;mso-position-horizontal-relative:text;mso-position-vertical:absolute;mso-position-vertical-relative:text;mso-width-percent:0;mso-height-percent:0;mso-width-relative:margin;mso-height-relative:margin" o:gfxdata="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" strokecolor="black [3200]" strokeweight=".5pt">
-                <v:stroke endarrow="block" joinstyle="miter"/>
-              </v:shape>
-            </w:pict>
-          </mc:Fallback>
-        </mc:AlternateContent>
-      </w:r>
-      <w:r>
-        <w:rPr>
-          <w:noProof/>
-        </w:rPr>
-        <mc:AlternateContent>
-          <mc:Choice Requires="wps">
-            <w:drawing>
-              <wp:anchor distT="0" distB="0" distL="114300" distR="114300" simplePos="0" relativeHeight="251673600" behindDoc="0" locked="0" layoutInCell="1" allowOverlap="1" wp14:anchorId="2A3357D6" wp14:editId="4C4B38DB">
-                <wp:simplePos x="0" y="0"/>
-                <wp:positionH relativeFrom="margin">
-                  <wp:posOffset>4095750</wp:posOffset>
-                </wp:positionH>
-                <wp:positionV relativeFrom="paragraph">
-                  <wp:posOffset>4619625</wp:posOffset>
-                </wp:positionV>
-                <wp:extent cx="1581150" cy="781050"/>
-                <wp:effectExtent l="0" t="0" r="19050" b="19050"/>
-                <wp:wrapNone/>
-                <wp:docPr id="9" name="Text Box 9"/>
-                <wp:cNvGraphicFramePr/>
-                <a:graphic xmlns:a="http://schemas.openxmlformats.org/drawingml/2006/main">
-                  <a:graphicData uri="http://schemas.microsoft.com/office/word/2010/wordprocessingShape">
-                    <wps:wsp>
-                      <wps:cNvSpPr txBox="1"/>
-                      <wps:spPr>
-                        <a:xfrm>
-                          <a:off x="0" y="0"/>
-                          <a:ext cx="1581150" cy="781050"/>
-                        </a:xfrm>
-                        <a:prstGeom prst="rect">
-                          <a:avLst/>
-                        </a:prstGeom>
-                        <a:solidFill>
-                          <a:schemeClr val="lt1"/>
-                        </a:solidFill>
-                        <a:ln w="6350">
-                          <a:solidFill>
-                            <a:prstClr val="black"/>
-                          </a:solidFill>
-                        </a:ln>
-                      </wps:spPr>
-                      <wps:txbx>
-                        <w:txbxContent>
-                          <w:p>
-                            <w:pPr>
-                              <w:jc w:val="center"/>
-                            </w:pPr>
-                            <w:r>
-                              <w:t>View Reviews</w:t>
-                            </w:r>
-                          </w:p>
-                        </w:txbxContent>
-                      </wps:txbx>
-                      <wps:bodyPr rot="0" spcFirstLastPara="0" vertOverflow="overflow" horzOverflow="overflow" vert="horz" wrap="square" lIns="91440" tIns="45720" rIns="91440" bIns="45720" numCol="1" spcCol="0" rtlCol="0" fromWordArt="0" anchor="t" anchorCtr="0" forceAA="0" compatLnSpc="1">
-                        <a:prstTxWarp prst="textNoShape">
-                          <a:avLst/>
-                        </a:prstTxWarp>
-                        <a:noAutofit/>
-                      </wps:bodyPr>
-                    </wps:wsp>
-                  </a:graphicData>
-                </a:graphic>
-              </wp:anchor>
-            </w:drawing>
-          </mc:Choice>
-          <mc:Fallback>
-            <w:pict>
-              <v:shape w14:anchorId="2A3357D6" id="Text Box 9" o:spid="_x0000_s1030" type="#_x0000_t202" style="position:absolute;margin-left:322.5pt;margin-top:363.75pt;width:124.5pt;height:61.5pt;z-index:251673600;visibility:visible;mso-wrap-style:square;mso-wrap-distance-left:9pt;mso-wrap-distance-top:0;mso-wrap-distance-right:9pt;mso-wrap-distance-bottom:0;mso-position-horizontal:absolute;mso-position-horizontal-relative:margin;mso-position-vertical:absolute;mso-position-vertical-relative:text;v-text-anchor:top" o:gfxdata="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" fillcolor="white [3201]" strokeweight=".5pt">
-                <v:textbox>
-                  <w:txbxContent>
-                    <w:p>
-                      <w:pPr>
-                        <w:jc w:val="center"/>
-                      </w:pPr>
                       <w:r>
-                        <w:t>View Reviews</w:t>
+                        <w:t xml:space="preserve"> </w:t>
                       </w:r>
+                      <w:proofErr w:type="spellStart"/>
+                      <w:r>
+                        <w:t>reviewnav</w:t>
+                      </w:r>
+                      <w:proofErr w:type="spellEnd"/>
                     </w:p>
                   </w:txbxContent>
                 </v:textbox>
-                <w10:wrap anchorx="margin"/>
               </v:shape>
             </w:pict>
           </mc:Fallback>
@@ -1307,7 +1734,7 @@
           </mc:Choice>
           <mc:Fallback>
             <w:pict>
-              <v:shape w14:anchorId="739E1930" id="Text Box 7" o:spid="_x0000_s1031" type="#_x0000_t202" style="position:absolute;margin-left:143.25pt;margin-top:303pt;width:124.5pt;height:61.5pt;z-index:251669504;visibility:visible;mso-wrap-style:square;mso-wrap-distance-left:9pt;mso-wrap-distance-top:0;mso-wrap-distance-right:9pt;mso-wrap-distance-bottom:0;mso-position-horizontal:absolute;mso-position-horizontal-relative:margin;mso-position-vertical:absolute;mso-position-vertical-relative:text;v-text-anchor:top" o:gfxdata="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" fillcolor="white [3201]" strokeweight=".5pt">
+              <v:shape w14:anchorId="739E1930" id="Text Box 7" o:spid="_x0000_s1033" type="#_x0000_t202" style="position:absolute;margin-left:143.25pt;margin-top:303pt;width:124.5pt;height:61.5pt;z-index:251669504;visibility:visible;mso-wrap-style:square;mso-wrap-distance-left:9pt;mso-wrap-distance-top:0;mso-wrap-distance-right:9pt;mso-wrap-distance-bottom:0;mso-position-horizontal:absolute;mso-position-horizontal-relative:margin;mso-position-vertical:absolute;mso-position-vertical-relative:text;v-text-anchor:top" o:gfxdata="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" fillcolor="white [3201]" strokeweight=".5pt">
                 <v:textbox>
                   <w:txbxContent>
                     <w:p>
@@ -1465,7 +1892,7 @@
           </mc:Choice>
           <mc:Fallback>
             <w:pict>
-              <v:shape w14:anchorId="12789D98" id="Text Box 5" o:spid="_x0000_s1032" type="#_x0000_t202" style="position:absolute;margin-left:251.45pt;margin-top:138pt;width:124.5pt;height:61.5pt;z-index:251665408;visibility:visible;mso-wrap-style:square;mso-wrap-distance-left:9pt;mso-wrap-distance-top:0;mso-wrap-distance-right:9pt;mso-wrap-distance-bottom:0;mso-position-horizontal:absolute;mso-position-horizontal-relative:margin;mso-position-vertical:absolute;mso-position-vertical-relative:text;v-text-anchor:top" o:gfxdata="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" fillcolor="white [3212]" strokecolor="black [3213]" strokeweight=".5pt">
+              <v:shape w14:anchorId="12789D98" id="Text Box 5" o:spid="_x0000_s1034" type="#_x0000_t202" style="position:absolute;margin-left:251.45pt;margin-top:138pt;width:124.5pt;height:61.5pt;z-index:251665408;visibility:visible;mso-wrap-style:square;mso-wrap-distance-left:9pt;mso-wrap-distance-top:0;mso-wrap-distance-right:9pt;mso-wrap-distance-bottom:0;mso-position-horizontal:absolute;mso-position-horizontal-relative:margin;mso-position-vertical:absolute;mso-position-vertical-relative:text;v-text-anchor:top" o:gfxdata="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" fillcolor="white [3212]" strokecolor="black [3213]" strokeweight=".5pt">
                 <v:textbox>
                   <w:txbxContent>
                     <w:p>
@@ -1551,7 +1978,7 @@
           </mc:Choice>
           <mc:Fallback>
             <w:pict>
-              <v:shape w14:anchorId="3C7B196E" id="Text Box 1" o:spid="_x0000_s1033" type="#_x0000_t202" style="position:absolute;margin-left:-2.25pt;margin-top:-7.5pt;width:124.5pt;height:61.5pt;z-index:251659264;visibility:visible;mso-wrap-style:square;mso-wrap-distance-left:9pt;mso-wrap-distance-top:0;mso-wrap-distance-right:9pt;mso-wrap-distance-bottom:0;mso-position-horizontal:absolute;mso-position-horizontal-relative:text;mso-position-vertical:absolute;mso-position-vertical-relative:text;v-text-anchor:top" o:gfxdata="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" fillcolor="white [3212]" strokecolor="black [3213]" strokeweight="1pt">
+              <v:shape w14:anchorId="3C7B196E" id="Text Box 1" o:spid="_x0000_s1035" type="#_x0000_t202" style="position:absolute;margin-left:-2.25pt;margin-top:-7.5pt;width:124.5pt;height:61.5pt;z-index:251659264;visibility:visible;mso-wrap-style:square;mso-wrap-distance-left:9pt;mso-wrap-distance-top:0;mso-wrap-distance-right:9pt;mso-wrap-distance-bottom:0;mso-position-horizontal:absolute;mso-position-horizontal-relative:text;mso-position-vertical:absolute;mso-position-vertical-relative:text;v-text-anchor:top" o:gfxdata="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" fillcolor="white [3212]" strokecolor="black [3213]" strokeweight="1pt">
                 <v:textbox>
                   <w:txbxContent>
                     <w:p>
@@ -1978,7 +2405,7 @@
   <w:style w:type="paragraph" w:default="1" w:styleId="Normal">
     <w:name w:val="Normal"/>
     <w:qFormat/>
-    <w:rsid w:val="0091518B"/>
+    <w:rsid w:val="00991F4C"/>
   </w:style>
   <w:style w:type="character" w:default="1" w:styleId="DefaultParagraphFont">
     <w:name w:val="Default Paragraph Font"/>

</xml_diff>